<commit_message>
edited Events brainstorming doc
</commit_message>
<xml_diff>
--- a/EventsSpec/EventsBrainsStorm.docx
+++ b/EventsSpec/EventsBrainsStorm.docx
@@ -14,7 +14,13 @@
         <w:rPr>
           <w:color w:val="548DD4" w:themeColor="text2" w:themeTint="99"/>
         </w:rPr>
-        <w:t>NaveUP</w:t>
+        <w:t>Nav</w:t>
+      </w:r>
+      <w:r>
+        <w:rPr>
+          <w:color w:val="548DD4" w:themeColor="text2" w:themeTint="99"/>
+        </w:rPr>
+        <w:t>UP</w:t>
       </w:r>
       <w:proofErr w:type="spellEnd"/>
       <w:r>
@@ -55,147 +61,237 @@
           <w:b/>
         </w:rPr>
         <w:tab/>
+      </w:r>
+    </w:p>
+    <w:p>
+      <w:pPr>
+        <w:pStyle w:val="ListParagraph"/>
+        <w:numPr>
+          <w:ilvl w:val="1"/>
+          <w:numId w:val="1"/>
+        </w:numPr>
+      </w:pPr>
+      <w:r>
+        <w:t>Poetry</w:t>
+      </w:r>
+    </w:p>
+    <w:p>
+      <w:pPr>
+        <w:pStyle w:val="ListParagraph"/>
+        <w:numPr>
+          <w:ilvl w:val="1"/>
+          <w:numId w:val="1"/>
+        </w:numPr>
+      </w:pPr>
+      <w:r>
+        <w:t>Drama/Dance</w:t>
+      </w:r>
+    </w:p>
+    <w:p>
+      <w:pPr>
+        <w:pStyle w:val="ListParagraph"/>
+        <w:numPr>
+          <w:ilvl w:val="1"/>
+          <w:numId w:val="1"/>
+        </w:numPr>
+      </w:pPr>
+      <w:r>
+        <w:t>Societies</w:t>
+      </w:r>
+    </w:p>
+    <w:p>
+      <w:pPr>
+        <w:pStyle w:val="ListParagraph"/>
+        <w:numPr>
+          <w:ilvl w:val="1"/>
+          <w:numId w:val="1"/>
+        </w:numPr>
+      </w:pPr>
+      <w:r>
+        <w:t>Fashion shows</w:t>
+      </w:r>
+    </w:p>
+    <w:p>
+      <w:pPr>
+        <w:pStyle w:val="ListParagraph"/>
+        <w:numPr>
+          <w:ilvl w:val="0"/>
+          <w:numId w:val="1"/>
+        </w:numPr>
+        <w:rPr>
+          <w:b/>
+        </w:rPr>
+      </w:pPr>
+      <w:r>
+        <w:rPr>
+          <w:b/>
+        </w:rPr>
+        <w:t>Academic</w:t>
+      </w:r>
+    </w:p>
+    <w:p>
+      <w:pPr>
+        <w:pStyle w:val="ListParagraph"/>
+        <w:numPr>
+          <w:ilvl w:val="1"/>
+          <w:numId w:val="1"/>
+        </w:numPr>
+      </w:pPr>
+      <w:r>
+        <w:t>Career fairs</w:t>
+      </w:r>
+    </w:p>
+    <w:p>
+      <w:pPr>
+        <w:pStyle w:val="ListParagraph"/>
+        <w:numPr>
+          <w:ilvl w:val="1"/>
+          <w:numId w:val="1"/>
+        </w:numPr>
+      </w:pPr>
+      <w:r>
+        <w:t>Guest Lectures</w:t>
+      </w:r>
+    </w:p>
+    <w:p>
+      <w:pPr>
+        <w:pStyle w:val="ListParagraph"/>
+        <w:numPr>
+          <w:ilvl w:val="1"/>
+          <w:numId w:val="1"/>
+        </w:numPr>
+      </w:pPr>
+      <w:r>
+        <w:t>Public lectures</w:t>
+      </w:r>
+    </w:p>
+    <w:p>
+      <w:pPr>
+        <w:pStyle w:val="ListParagraph"/>
+        <w:numPr>
+          <w:ilvl w:val="1"/>
+          <w:numId w:val="1"/>
+        </w:numPr>
+      </w:pPr>
+      <w:r>
+        <w:t>Open day</w:t>
+      </w:r>
+    </w:p>
+    <w:p>
+      <w:pPr>
+        <w:pStyle w:val="ListParagraph"/>
+        <w:numPr>
+          <w:ilvl w:val="0"/>
+          <w:numId w:val="1"/>
+        </w:numPr>
+        <w:rPr>
+          <w:b/>
+        </w:rPr>
+      </w:pPr>
+      <w:r>
+        <w:rPr>
+          <w:b/>
+        </w:rPr>
+        <w:t>Religious</w:t>
+      </w:r>
+    </w:p>
+    <w:p>
+      <w:pPr>
+        <w:pStyle w:val="ListParagraph"/>
+        <w:numPr>
+          <w:ilvl w:val="1"/>
+          <w:numId w:val="1"/>
+        </w:numPr>
+      </w:pPr>
+      <w:r>
+        <w:t>Conferences</w:t>
+      </w:r>
+    </w:p>
+    <w:p>
+      <w:pPr>
+        <w:pStyle w:val="ListParagraph"/>
+        <w:numPr>
+          <w:ilvl w:val="0"/>
+          <w:numId w:val="1"/>
+        </w:numPr>
+        <w:rPr>
+          <w:b/>
+        </w:rPr>
+      </w:pPr>
+      <w:r>
+        <w:rPr>
+          <w:b/>
+        </w:rPr>
+        <w:t>Social</w:t>
+      </w:r>
+    </w:p>
+    <w:p>
+      <w:pPr>
+        <w:pStyle w:val="ListParagraph"/>
+        <w:numPr>
+          <w:ilvl w:val="1"/>
+          <w:numId w:val="1"/>
+        </w:numPr>
+      </w:pPr>
+      <w:r>
+        <w:t>RAG</w:t>
+      </w:r>
+    </w:p>
+    <w:p>
+      <w:pPr>
+        <w:pStyle w:val="ListParagraph"/>
+        <w:numPr>
+          <w:ilvl w:val="1"/>
+          <w:numId w:val="1"/>
+        </w:numPr>
+      </w:pPr>
+      <w:r>
+        <w:t>Day Houses</w:t>
+      </w:r>
+    </w:p>
+    <w:p>
+      <w:pPr>
+        <w:pStyle w:val="ListParagraph"/>
+        <w:numPr>
+          <w:ilvl w:val="1"/>
+          <w:numId w:val="1"/>
+        </w:numPr>
+      </w:pPr>
+      <w:r>
+        <w:t>Student Centre Marketing</w:t>
+      </w:r>
+    </w:p>
+    <w:p>
+      <w:pPr>
+        <w:pStyle w:val="ListParagraph"/>
+        <w:numPr>
+          <w:ilvl w:val="0"/>
+          <w:numId w:val="1"/>
+        </w:numPr>
+        <w:rPr>
+          <w:b/>
+        </w:rPr>
+      </w:pPr>
+      <w:r>
+        <w:rPr>
+          <w:b/>
+        </w:rPr>
+        <w:t>Sports</w:t>
+      </w:r>
+    </w:p>
+    <w:p>
+      <w:pPr>
+        <w:pStyle w:val="ListParagraph"/>
+        <w:numPr>
+          <w:ilvl w:val="1"/>
+          <w:numId w:val="1"/>
+        </w:numPr>
+      </w:pPr>
+      <w:r>
+        <w:t>Inter Varsity cups</w:t>
       </w:r>
       <w:bookmarkStart w:id="0" w:name="_GoBack"/>
       <w:bookmarkEnd w:id="0"/>
-    </w:p>
-    <w:p>
-      <w:pPr>
-        <w:pStyle w:val="ListParagraph"/>
-        <w:numPr>
-          <w:ilvl w:val="1"/>
-          <w:numId w:val="1"/>
-        </w:numPr>
-      </w:pPr>
-      <w:r>
-        <w:t>Poetry</w:t>
-      </w:r>
-    </w:p>
-    <w:p>
-      <w:pPr>
-        <w:pStyle w:val="ListParagraph"/>
-        <w:numPr>
-          <w:ilvl w:val="1"/>
-          <w:numId w:val="1"/>
-        </w:numPr>
-      </w:pPr>
-      <w:r>
-        <w:t>Drama/Dance</w:t>
-      </w:r>
-    </w:p>
-    <w:p>
-      <w:pPr>
-        <w:pStyle w:val="ListParagraph"/>
-        <w:numPr>
-          <w:ilvl w:val="0"/>
-          <w:numId w:val="1"/>
-        </w:numPr>
-        <w:rPr>
-          <w:b/>
-        </w:rPr>
-      </w:pPr>
-      <w:r>
-        <w:rPr>
-          <w:b/>
-        </w:rPr>
-        <w:t>Academic</w:t>
-      </w:r>
-    </w:p>
-    <w:p>
-      <w:pPr>
-        <w:pStyle w:val="ListParagraph"/>
-        <w:numPr>
-          <w:ilvl w:val="1"/>
-          <w:numId w:val="1"/>
-        </w:numPr>
-      </w:pPr>
-      <w:r>
-        <w:t>Career fairs</w:t>
-      </w:r>
-    </w:p>
-    <w:p>
-      <w:pPr>
-        <w:pStyle w:val="ListParagraph"/>
-        <w:numPr>
-          <w:ilvl w:val="1"/>
-          <w:numId w:val="1"/>
-        </w:numPr>
-      </w:pPr>
-      <w:r>
-        <w:t>Guest Lectures</w:t>
-      </w:r>
-    </w:p>
-    <w:p>
-      <w:pPr>
-        <w:pStyle w:val="ListParagraph"/>
-        <w:numPr>
-          <w:ilvl w:val="1"/>
-          <w:numId w:val="1"/>
-        </w:numPr>
-      </w:pPr>
-      <w:r>
-        <w:t>Open day</w:t>
-      </w:r>
-    </w:p>
-    <w:p>
-      <w:pPr>
-        <w:pStyle w:val="ListParagraph"/>
-        <w:numPr>
-          <w:ilvl w:val="0"/>
-          <w:numId w:val="1"/>
-        </w:numPr>
-        <w:rPr>
-          <w:b/>
-        </w:rPr>
-      </w:pPr>
-      <w:r>
-        <w:rPr>
-          <w:b/>
-        </w:rPr>
-        <w:t>Religious</w:t>
-      </w:r>
-    </w:p>
-    <w:p>
-      <w:pPr>
-        <w:pStyle w:val="ListParagraph"/>
-        <w:numPr>
-          <w:ilvl w:val="1"/>
-          <w:numId w:val="1"/>
-        </w:numPr>
-      </w:pPr>
-      <w:r>
-        <w:t>Conferences</w:t>
-      </w:r>
-    </w:p>
-    <w:p>
-      <w:pPr>
-        <w:pStyle w:val="ListParagraph"/>
-        <w:numPr>
-          <w:ilvl w:val="0"/>
-          <w:numId w:val="1"/>
-        </w:numPr>
-        <w:rPr>
-          <w:b/>
-        </w:rPr>
-      </w:pPr>
-      <w:r>
-        <w:rPr>
-          <w:b/>
-        </w:rPr>
-        <w:t>Sports</w:t>
-      </w:r>
-    </w:p>
-    <w:p>
-      <w:pPr>
-        <w:pStyle w:val="ListParagraph"/>
-        <w:numPr>
-          <w:ilvl w:val="1"/>
-          <w:numId w:val="1"/>
-        </w:numPr>
-      </w:pPr>
-      <w:r>
-        <w:t>Inter Varsity cups</w:t>
-      </w:r>
     </w:p>
     <w:p>
       <w:pPr>

</xml_diff>